<commit_message>
Actualizo plantillas con cambios
</commit_message>
<xml_diff>
--- a/plantillas/CERTIFICADO IGNORADO DOMICILIO.docx
+++ b/plantillas/CERTIFICADO IGNORADO DOMICILIO.docx
@@ -62,22 +62,8 @@
           <w:szCs w:val="28"/>
           <w:lang w:val="es-AR" w:eastAsia="es-AR"/>
         </w:rPr>
-        <w:t xml:space="preserve">Actuación TICKET </w:t>
+        <w:t xml:space="preserve">Actuación TICKET Nº </w:t>
       </w:r>
-      <w:proofErr w:type="spellStart"/>
-      <w:proofErr w:type="gramStart"/>
-      <w:r>
-        <w:rPr>
-          <w:rFonts w:ascii="Caladea" w:hAnsi="Caladea" w:cs="Courier New"/>
-          <w:b/>
-          <w:color w:val="000000"/>
-          <w:sz w:val="28"/>
-          <w:szCs w:val="28"/>
-          <w:lang w:val="es-AR" w:eastAsia="es-AR"/>
-        </w:rPr>
-        <w:t>Nº</w:t>
-      </w:r>
-      <w:proofErr w:type="spellEnd"/>
       <w:r>
         <w:rPr>
           <w:rFonts w:ascii="Caladea" w:hAnsi="Caladea" w:cs="Courier New"/>
@@ -91,17 +77,6 @@
       </w:r>
       <w:r>
         <w:rPr>
-          <w:rFonts w:ascii="Caladea" w:hAnsi="Caladea" w:cs="Courier New"/>
-          <w:b/>
-          <w:color w:val="000000"/>
-          <w:sz w:val="28"/>
-          <w:szCs w:val="28"/>
-          <w:lang w:val="es-AR" w:eastAsia="es-AR"/>
-        </w:rPr>
-        <w:t xml:space="preserve"> </w:t>
-      </w:r>
-      <w:r>
-        <w:rPr>
           <w:rStyle w:val="readonlyattribute"/>
           <w:rFonts w:ascii="Caladea" w:hAnsi="Caladea" w:cs="Courier New" w:hint="eastAsia"/>
           <w:b/>
@@ -110,20 +85,7 @@
           <w:szCs w:val="28"/>
           <w:lang w:val="es-AR" w:eastAsia="es-AR"/>
         </w:rPr>
-        <w:t>{</w:t>
-      </w:r>
-      <w:proofErr w:type="gramEnd"/>
-      <w:r>
-        <w:rPr>
-          <w:rStyle w:val="readonlyattribute"/>
-          <w:rFonts w:ascii="Caladea" w:hAnsi="Caladea" w:cs="Courier New" w:hint="eastAsia"/>
-          <w:b/>
-          <w:color w:val="000000"/>
-          <w:sz w:val="28"/>
-          <w:szCs w:val="28"/>
-          <w:lang w:val="es-AR" w:eastAsia="es-AR"/>
-        </w:rPr>
-        <w:t>{TICKET}}</w:t>
+        <w:t>{{TICKET}}</w:t>
       </w:r>
     </w:p>
     <w:p>
@@ -170,29 +132,7 @@
           <w:szCs w:val="28"/>
           <w:lang w:val="es-AR" w:eastAsia="es-AR"/>
         </w:rPr>
-        <w:t>En la ciudad de Mendoza, a los {{FECHA_CERTIFICADO}}, en Ticket iniciado por {{NOMBRE_SOLICITANTE}</w:t>
-      </w:r>
-      <w:proofErr w:type="gramStart"/>
-      <w:r>
-        <w:rPr>
-          <w:rFonts w:ascii="Caladea" w:hAnsi="Caladea" w:cs="Courier New" w:hint="eastAsia"/>
-          <w:color w:val="000000"/>
-          <w:sz w:val="28"/>
-          <w:szCs w:val="28"/>
-          <w:lang w:val="es-AR" w:eastAsia="es-AR"/>
-        </w:rPr>
-        <w:t>},  D.N.I.</w:t>
-      </w:r>
-      <w:proofErr w:type="gramEnd"/>
-      <w:r>
-        <w:rPr>
-          <w:rFonts w:ascii="Caladea" w:hAnsi="Caladea" w:cs="Courier New" w:hint="eastAsia"/>
-          <w:color w:val="000000"/>
-          <w:sz w:val="28"/>
-          <w:szCs w:val="28"/>
-          <w:lang w:val="es-AR" w:eastAsia="es-AR"/>
-        </w:rPr>
-        <w:t xml:space="preserve"> {{DNI_SOLICITANTE}}, quien solicita la intervención del Cuerpo de Mediadores mediante el ticket indicado, y declara desconocer el domicilio y teléfono de a  {{NOMBRE_PERSONA}}, DNI {{DNI_PERSONA}}. Conforme lo expuesto, y resultando imposible la notificación necesaria para realizar un proceso de mediación, se da por cumplida la etapa previa de la Ley Provincial 9120 (art. 25 inc. e). Se labra el presente como documento habilitante para el inicio de la instancia judicial.</w:t>
+        <w:t>En Mendoza, a los {{FECHA_CERTIFICADO}}, en Ticket iniciado por {{NOMBRE_SOLICITANTE}},  D.N.I. {{DNI_SOLICITANTE}}, quien solicita la intervención del Cuerpo de Mediadores mediante el ticket indicado, y declara desconocer el domicilio y teléfono de  {{NOMBRE_PERSONA}}, DNI {{DNI_PERSONA}}. Conforme lo expuesto, y resultando imposible la notificación necesaria para realizar un proceso de mediación, se da por cumplida la etapa previa de la Ley Provincial 9120 (art. 25 inc. e). Se labra el presente como documento habilitante para el inicio de la instancia judicial.</w:t>
       </w:r>
     </w:p>
     <w:p>
@@ -278,10 +218,8 @@
       </w:pPr>
     </w:p>
     <w:sectPr>
-      <w:headerReference w:type="even" r:id="rId6"/>
-      <w:headerReference w:type="default" r:id="rId7"/>
-      <w:footerReference w:type="even" r:id="rId8"/>
-      <w:footerReference w:type="default" r:id="rId9"/>
+      <w:headerReference w:type="default" r:id="rId6"/>
+      <w:footerReference w:type="default" r:id="rId7"/>
       <w:pgSz w:w="12240" w:h="20160"/>
       <w:pgMar w:top="2835" w:right="1134" w:bottom="1701" w:left="2835" w:header="567" w:footer="567" w:gutter="0"/>
       <w:cols w:space="720"/>
@@ -323,16 +261,6 @@
 <w:ftr xmlns:wpc="http://schemas.microsoft.com/office/word/2010/wordprocessingCanvas" xmlns:cx="http://schemas.microsoft.com/office/drawing/2014/chartex" xmlns:cx1="http://schemas.microsoft.com/office/drawing/2015/9/8/chartex" xmlns:cx2="http://schemas.microsoft.com/office/drawing/2015/10/21/chartex" xmlns:cx3="http://schemas.microsoft.com/office/drawing/2016/5/9/chartex" xmlns:cx4="http://schemas.microsoft.com/office/drawing/2016/5/10/chartex" xmlns:cx5="http://schemas.microsoft.com/office/drawing/2016/5/11/chartex" xmlns:cx6="http://schemas.microsoft.com/office/drawing/2016/5/12/chartex" xmlns:cx7="http://schemas.microsoft.com/office/drawing/2016/5/13/chartex" xmlns:cx8="http://schemas.microsoft.com/office/drawing/2016/5/14/chartex" xmlns:mc="http://schemas.openxmlformats.org/markup-compatibility/2006" xmlns:aink="http://schemas.microsoft.com/office/drawing/2016/ink" xmlns:am3d="http://schemas.microsoft.com/office/drawing/2017/model3d" xmlns:o="urn:schemas-microsoft-com:office:office" xmlns:oel="http://schemas.microsoft.com/office/2019/extlst" xmlns:r="http://schemas.openxmlformats.org/officeDocument/2006/relationships" xmlns:m="http://schemas.openxmlformats.org/officeDocument/2006/math" xmlns:v="urn:schemas-microsoft-com:vml" xmlns:wp14="http://schemas.microsoft.com/office/word/2010/wordprocessingDrawing" xmlns:wp="http://schemas.openxmlformats.org/drawingml/2006/wordprocessingDrawing" xmlns:w10="urn:schemas-microsoft-com:office:word" xmlns:w="http://schemas.openxmlformats.org/wordprocessingml/2006/main" xmlns:w14="http://schemas.microsoft.com/office/word/2010/wordml" xmlns:w15="http://schemas.microsoft.com/office/word/2012/wordml" xmlns:w16cex="http://schemas.microsoft.com/office/word/2018/wordml/cex" xmlns:w16cid="http://schemas.microsoft.com/office/word/2016/wordml/cid" xmlns:w16="http://schemas.microsoft.com/office/word/2018/wordml" xmlns:w16du="http://schemas.microsoft.com/office/word/2023/wordml/word16du" xmlns:w16sdtdh="http://schemas.microsoft.com/office/word/2020/wordml/sdtdatahash" xmlns:w16sdtfl="http://schemas.microsoft.com/office/word/2024/wordml/sdtformatlock" xmlns:w16se="http://schemas.microsoft.com/office/word/2015/wordml/symex" xmlns:wpg="http://schemas.microsoft.com/office/word/2010/wordprocessingGroup" xmlns:wpi="http://schemas.microsoft.com/office/word/2010/wordprocessingInk" xmlns:wne="http://schemas.microsoft.com/office/word/2006/wordml" xmlns:wps="http://schemas.microsoft.com/office/word/2010/wordprocessingShape" mc:Ignorable="w14 w15 w16se w16cid w16 w16cex w16sdtdh w16sdtfl w16du wp14">
   <w:p>
     <w:pPr>
-      <w:pStyle w:val="Piedepgina"/>
-    </w:pPr>
-  </w:p>
-</w:ftr>
-</file>
-
-<file path=word/footer2.xml><?xml version="1.0" encoding="utf-8"?>
-<w:ftr xmlns:wpc="http://schemas.microsoft.com/office/word/2010/wordprocessingCanvas" xmlns:cx="http://schemas.microsoft.com/office/drawing/2014/chartex" xmlns:cx1="http://schemas.microsoft.com/office/drawing/2015/9/8/chartex" xmlns:cx2="http://schemas.microsoft.com/office/drawing/2015/10/21/chartex" xmlns:cx3="http://schemas.microsoft.com/office/drawing/2016/5/9/chartex" xmlns:cx4="http://schemas.microsoft.com/office/drawing/2016/5/10/chartex" xmlns:cx5="http://schemas.microsoft.com/office/drawing/2016/5/11/chartex" xmlns:cx6="http://schemas.microsoft.com/office/drawing/2016/5/12/chartex" xmlns:cx7="http://schemas.microsoft.com/office/drawing/2016/5/13/chartex" xmlns:cx8="http://schemas.microsoft.com/office/drawing/2016/5/14/chartex" xmlns:mc="http://schemas.openxmlformats.org/markup-compatibility/2006" xmlns:aink="http://schemas.microsoft.com/office/drawing/2016/ink" xmlns:am3d="http://schemas.microsoft.com/office/drawing/2017/model3d" xmlns:o="urn:schemas-microsoft-com:office:office" xmlns:oel="http://schemas.microsoft.com/office/2019/extlst" xmlns:r="http://schemas.openxmlformats.org/officeDocument/2006/relationships" xmlns:m="http://schemas.openxmlformats.org/officeDocument/2006/math" xmlns:v="urn:schemas-microsoft-com:vml" xmlns:wp14="http://schemas.microsoft.com/office/word/2010/wordprocessingDrawing" xmlns:wp="http://schemas.openxmlformats.org/drawingml/2006/wordprocessingDrawing" xmlns:w10="urn:schemas-microsoft-com:office:word" xmlns:w="http://schemas.openxmlformats.org/wordprocessingml/2006/main" xmlns:w14="http://schemas.microsoft.com/office/word/2010/wordml" xmlns:w15="http://schemas.microsoft.com/office/word/2012/wordml" xmlns:w16cex="http://schemas.microsoft.com/office/word/2018/wordml/cex" xmlns:w16cid="http://schemas.microsoft.com/office/word/2016/wordml/cid" xmlns:w16="http://schemas.microsoft.com/office/word/2018/wordml" xmlns:w16du="http://schemas.microsoft.com/office/word/2023/wordml/word16du" xmlns:w16sdtdh="http://schemas.microsoft.com/office/word/2020/wordml/sdtdatahash" xmlns:w16sdtfl="http://schemas.microsoft.com/office/word/2024/wordml/sdtformatlock" xmlns:w16se="http://schemas.microsoft.com/office/word/2015/wordml/symex" xmlns:wpg="http://schemas.microsoft.com/office/word/2010/wordprocessingGroup" xmlns:wpi="http://schemas.microsoft.com/office/word/2010/wordprocessingInk" xmlns:wne="http://schemas.microsoft.com/office/word/2006/wordml" xmlns:wps="http://schemas.microsoft.com/office/word/2010/wordprocessingShape" mc:Ignorable="w14 w15 w16se w16cid w16 w16cex w16sdtdh w16sdtfl w16du wp14">
-  <w:p>
-    <w:pPr>
       <w:pStyle w:val="Standard"/>
       <w:spacing w:before="140" w:line="100" w:lineRule="exact"/>
       <w:rPr>
@@ -395,16 +323,6 @@
   <w:p>
     <w:pPr>
       <w:pStyle w:val="Encabezado"/>
-    </w:pPr>
-  </w:p>
-</w:hdr>
-</file>
-
-<file path=word/header2.xml><?xml version="1.0" encoding="utf-8"?>
-<w:hdr xmlns:wpc="http://schemas.microsoft.com/office/word/2010/wordprocessingCanvas" xmlns:cx="http://schemas.microsoft.com/office/drawing/2014/chartex" xmlns:cx1="http://schemas.microsoft.com/office/drawing/2015/9/8/chartex" xmlns:cx2="http://schemas.microsoft.com/office/drawing/2015/10/21/chartex" xmlns:cx3="http://schemas.microsoft.com/office/drawing/2016/5/9/chartex" xmlns:cx4="http://schemas.microsoft.com/office/drawing/2016/5/10/chartex" xmlns:cx5="http://schemas.microsoft.com/office/drawing/2016/5/11/chartex" xmlns:cx6="http://schemas.microsoft.com/office/drawing/2016/5/12/chartex" xmlns:cx7="http://schemas.microsoft.com/office/drawing/2016/5/13/chartex" xmlns:cx8="http://schemas.microsoft.com/office/drawing/2016/5/14/chartex" xmlns:mc="http://schemas.openxmlformats.org/markup-compatibility/2006" xmlns:aink="http://schemas.microsoft.com/office/drawing/2016/ink" xmlns:am3d="http://schemas.microsoft.com/office/drawing/2017/model3d" xmlns:o="urn:schemas-microsoft-com:office:office" xmlns:oel="http://schemas.microsoft.com/office/2019/extlst" xmlns:r="http://schemas.openxmlformats.org/officeDocument/2006/relationships" xmlns:m="http://schemas.openxmlformats.org/officeDocument/2006/math" xmlns:v="urn:schemas-microsoft-com:vml" xmlns:wp14="http://schemas.microsoft.com/office/word/2010/wordprocessingDrawing" xmlns:wp="http://schemas.openxmlformats.org/drawingml/2006/wordprocessingDrawing" xmlns:w10="urn:schemas-microsoft-com:office:word" xmlns:w="http://schemas.openxmlformats.org/wordprocessingml/2006/main" xmlns:w14="http://schemas.microsoft.com/office/word/2010/wordml" xmlns:w15="http://schemas.microsoft.com/office/word/2012/wordml" xmlns:w16cex="http://schemas.microsoft.com/office/word/2018/wordml/cex" xmlns:w16cid="http://schemas.microsoft.com/office/word/2016/wordml/cid" xmlns:w16="http://schemas.microsoft.com/office/word/2018/wordml" xmlns:w16du="http://schemas.microsoft.com/office/word/2023/wordml/word16du" xmlns:w16sdtdh="http://schemas.microsoft.com/office/word/2020/wordml/sdtdatahash" xmlns:w16sdtfl="http://schemas.microsoft.com/office/word/2024/wordml/sdtformatlock" xmlns:w16se="http://schemas.microsoft.com/office/word/2015/wordml/symex" xmlns:wpg="http://schemas.microsoft.com/office/word/2010/wordprocessingGroup" xmlns:wpi="http://schemas.microsoft.com/office/word/2010/wordprocessingInk" xmlns:wne="http://schemas.microsoft.com/office/word/2006/wordml" xmlns:wps="http://schemas.microsoft.com/office/word/2010/wordprocessingShape" mc:Ignorable="w14 w15 w16se w16cid w16 w16cex w16sdtdh w16sdtfl w16du wp14">
-  <w:p>
-    <w:pPr>
-      <w:pStyle w:val="Encabezado"/>
       <w:tabs>
         <w:tab w:val="left" w:pos="-720"/>
       </w:tabs>
@@ -420,9 +338,9 @@
         <w:sz w:val="20"/>
       </w:rPr>
       <w:drawing>
-        <wp:inline distT="0" distB="0" distL="0" distR="0" wp14:anchorId="7BF52119" wp14:editId="2557A1F4">
-          <wp:extent cx="3616325" cy="937895"/>
-          <wp:effectExtent l="0" t="0" r="0" b="0"/>
+        <wp:inline distT="0" distB="0" distL="0" distR="0" wp14:anchorId="7BF52119" wp14:editId="6F2FED9D">
+          <wp:extent cx="3611245" cy="888521"/>
+          <wp:effectExtent l="0" t="0" r="8255" b="6985"/>
           <wp:docPr id="1" name="Imagen1"/>
           <wp:cNvGraphicFramePr>
             <a:graphicFrameLocks xmlns:a="http://schemas.openxmlformats.org/drawingml/2006/main" noChangeAspect="1"/>
@@ -431,7 +349,7 @@
             <a:graphicData uri="http://schemas.openxmlformats.org/drawingml/2006/picture">
               <pic:pic xmlns:pic="http://schemas.openxmlformats.org/drawingml/2006/picture">
                 <pic:nvPicPr>
-                  <pic:cNvPr id="0" name="Imagen1"/>
+                  <pic:cNvPr id="1" name="Imagen1"/>
                   <pic:cNvPicPr>
                     <a:picLocks noChangeAspect="1" noChangeArrowheads="1"/>
                   </pic:cNvPicPr>
@@ -444,7 +362,6 @@
                       </a:ext>
                     </a:extLst>
                   </a:blip>
-                  <a:srcRect/>
                   <a:stretch>
                     <a:fillRect/>
                   </a:stretch>
@@ -452,7 +369,7 @@
                 <pic:spPr bwMode="auto">
                   <a:xfrm>
                     <a:off x="0" y="0"/>
-                    <a:ext cx="3616325" cy="937895"/>
+                    <a:ext cx="3619497" cy="890551"/>
                   </a:xfrm>
                   <a:prstGeom prst="rect">
                     <a:avLst/>
@@ -960,6 +877,7 @@
   <w:style w:type="character" w:default="1" w:styleId="Fuentedeprrafopredeter">
     <w:name w:val="Default Paragraph Font"/>
     <w:uiPriority w:val="1"/>
+    <w:semiHidden/>
     <w:unhideWhenUsed/>
   </w:style>
   <w:style w:type="table" w:default="1" w:styleId="Tablanormal">

</xml_diff>